<commit_message>
unique ID for noise adding, updated documentatino
</commit_message>
<xml_diff>
--- a/docs/img/Cheat_Sheet_Amp.docx
+++ b/docs/img/Cheat_Sheet_Amp.docx
@@ -2456,15 +2456,13 @@
           </w:tcPr>
           <w:p>
             <w:r>
-              <w:t xml:space="preserve">Krawczynski </w:t>
-            </w:r>
-            <w:proofErr w:type="gramStart"/>
-            <w:r>
-              <w:t>et al.(</w:t>
-            </w:r>
-            <w:proofErr w:type="gramEnd"/>
-            <w:r>
-              <w:t>2012)</w:t>
+              <w:t>Krawczynski et al.</w:t>
+            </w:r>
+            <w:r>
+              <w:t xml:space="preserve"> </w:t>
+            </w:r>
+            <w:r>
+              <w:t>(2012)</w:t>
             </w:r>
           </w:p>
         </w:tc>
@@ -3016,6 +3014,152 @@
               <w:rPr>
                 <w:b/>
                 <w:bCs/>
+              </w:rPr>
+            </w:pPr>
+            <w:r>
+              <w:rPr>
+                <w:rFonts w:ascii="Segoe UI Symbol" w:hAnsi="Segoe UI Symbol" w:cs="Segoe UI Symbol"/>
+                <w:b/>
+                <w:bCs/>
+                <w:color w:val="FF0000"/>
+              </w:rPr>
+              <w:t>✗</w:t>
+            </w:r>
+          </w:p>
+        </w:tc>
+      </w:tr>
+      <w:tr>
+        <w:trPr>
+          <w:trHeight w:val="259"/>
+        </w:trPr>
+        <w:tc>
+          <w:tcPr>
+            <w:tcW w:w="10485" w:type="dxa"/>
+            <w:gridSpan w:val="5"/>
+            <w:shd w:val="clear" w:color="auto" w:fill="AEAAAA" w:themeFill="background2" w:themeFillShade="BF"/>
+          </w:tcPr>
+          <w:p>
+            <w:pPr>
+              <w:jc w:val="center"/>
+              <w:rPr>
+                <w:rFonts w:cstheme="minorHAnsi"/>
+                <w:b/>
+                <w:bCs/>
+                <w:color w:val="FF0000"/>
+              </w:rPr>
+            </w:pPr>
+            <w:r>
+              <w:rPr>
+                <w:rFonts w:cstheme="minorHAnsi"/>
+                <w:b/>
+                <w:bCs/>
+                <w:color w:val="000000" w:themeColor="text1"/>
+              </w:rPr>
+              <w:t>Amphibole-Plagioclase Thermometry. Function “</w:t>
+            </w:r>
+            <w:proofErr w:type="spellStart"/>
+            <w:r>
+              <w:rPr>
+                <w:rFonts w:cstheme="minorHAnsi"/>
+                <w:b/>
+                <w:bCs/>
+                <w:i/>
+                <w:iCs/>
+                <w:color w:val="000000" w:themeColor="text1"/>
+              </w:rPr>
+              <w:t>calculate_amp_plag_temp</w:t>
+            </w:r>
+            <w:proofErr w:type="spellEnd"/>
+            <w:r>
+              <w:rPr>
+                <w:rFonts w:cstheme="minorHAnsi"/>
+                <w:b/>
+                <w:bCs/>
+                <w:color w:val="000000" w:themeColor="text1"/>
+              </w:rPr>
+              <w:t>”</w:t>
+            </w:r>
+          </w:p>
+        </w:tc>
+      </w:tr>
+      <w:tr>
+        <w:trPr>
+          <w:trHeight w:val="259"/>
+        </w:trPr>
+        <w:tc>
+          <w:tcPr>
+            <w:tcW w:w="2830" w:type="dxa"/>
+            <w:shd w:val="clear" w:color="auto" w:fill="auto"/>
+          </w:tcPr>
+          <w:p>
+            <w:r>
+              <w:t>Holland and Blundy, 1994</w:t>
+            </w:r>
+          </w:p>
+        </w:tc>
+        <w:tc>
+          <w:tcPr>
+            <w:tcW w:w="2745" w:type="dxa"/>
+            <w:shd w:val="clear" w:color="auto" w:fill="auto"/>
+          </w:tcPr>
+          <w:p>
+            <w:r>
+              <w:t>T_HB1994_A</w:t>
+            </w:r>
+          </w:p>
+          <w:p>
+            <w:r>
+              <w:t>T_HB1994_</w:t>
+            </w:r>
+            <w:r>
+              <w:t>B</w:t>
+            </w:r>
+          </w:p>
+        </w:tc>
+        <w:tc>
+          <w:tcPr>
+            <w:tcW w:w="1508" w:type="dxa"/>
+            <w:shd w:val="clear" w:color="auto" w:fill="D0CECE" w:themeFill="background2" w:themeFillShade="E6"/>
+          </w:tcPr>
+          <w:p/>
+        </w:tc>
+        <w:tc>
+          <w:tcPr>
+            <w:tcW w:w="1559" w:type="dxa"/>
+            <w:shd w:val="clear" w:color="auto" w:fill="auto"/>
+          </w:tcPr>
+          <w:p>
+            <w:pPr>
+              <w:rPr>
+                <w:rFonts w:ascii="Segoe UI Symbol" w:hAnsi="Segoe UI Symbol" w:cs="Segoe UI Symbol"/>
+                <w:b/>
+                <w:bCs/>
+                <w:color w:val="00B050"/>
+              </w:rPr>
+            </w:pPr>
+            <w:r>
+              <w:rPr>
+                <w:rFonts w:ascii="Segoe UI Symbol" w:hAnsi="Segoe UI Symbol" w:cs="Segoe UI Symbol"/>
+                <w:b/>
+                <w:bCs/>
+                <w:color w:val="00B050"/>
+              </w:rPr>
+              <w:t>🗸</w:t>
+            </w:r>
+          </w:p>
+        </w:tc>
+        <w:tc>
+          <w:tcPr>
+            <w:tcW w:w="1843" w:type="dxa"/>
+            <w:shd w:val="clear" w:color="auto" w:fill="auto"/>
+          </w:tcPr>
+          <w:p>
+            <w:pPr>
+              <w:rPr>
+                <w:rFonts w:ascii="Segoe UI Symbol" w:hAnsi="Segoe UI Symbol" w:cs="Segoe UI Symbol"/>
+                <w:b/>
+                <w:bCs/>
+                <w:color w:val="FF0000"/>
               </w:rPr>
             </w:pPr>
             <w:r>
@@ -3213,16 +3357,7 @@
           <w:szCs w:val="20"/>
           <w:vertAlign w:val="superscript"/>
         </w:rPr>
-        <w:t>*</w:t>
-      </w:r>
-      <w:r>
-        <w:rPr>
-          <w:color w:val="4472C4" w:themeColor="accent1"/>
-          <w:sz w:val="20"/>
-          <w:szCs w:val="20"/>
-          <w:vertAlign w:val="superscript"/>
-        </w:rPr>
-        <w:t>2</w:t>
+        <w:t>*2</w:t>
       </w:r>
       <w:r>
         <w:rPr>
@@ -3265,14 +3400,8 @@
         <w:t>uses an algorithm to combine results of eq1a-1e</w:t>
       </w:r>
     </w:p>
-    <w:p>
-      <w:pPr>
-        <w:spacing w:after="0"/>
-        <w:jc w:val="center"/>
-      </w:pPr>
-    </w:p>
     <w:sectPr>
-      <w:pgSz w:w="11909" w:h="13680"/>
+      <w:pgSz w:w="11909" w:h="14400"/>
       <w:pgMar w:top="288" w:right="562" w:bottom="720" w:left="562" w:header="706" w:footer="706" w:gutter="0"/>
       <w:cols w:space="708"/>
       <w:docGrid w:linePitch="360"/>

</xml_diff>

<commit_message>
Fixing examples and example headings
</commit_message>
<xml_diff>
--- a/docs/img/Cheat_Sheet_Amp.docx
+++ b/docs/img/Cheat_Sheet_Amp.docx
@@ -59,13 +59,8 @@
           </w:tcPr>
           <w:p>
             <w:r>
-              <w:t xml:space="preserve">Name in </w:t>
-            </w:r>
-            <w:proofErr w:type="spellStart"/>
-            <w:r>
-              <w:t>Thermobar</w:t>
-            </w:r>
-            <w:proofErr w:type="spellEnd"/>
+              <w:t>Name in Thermobar</w:t>
+            </w:r>
           </w:p>
         </w:tc>
         <w:tc>
@@ -148,27 +143,7 @@
                 <w:i/>
                 <w:iCs/>
               </w:rPr>
-              <w:t>Function “</w:t>
-            </w:r>
-            <w:proofErr w:type="spellStart"/>
-            <w:r>
-              <w:rPr>
-                <w:b/>
-                <w:bCs/>
-                <w:i/>
-                <w:iCs/>
-              </w:rPr>
-              <w:t>calculate_amp_liq_press</w:t>
-            </w:r>
-            <w:proofErr w:type="spellEnd"/>
-            <w:r>
-              <w:rPr>
-                <w:b/>
-                <w:bCs/>
-                <w:i/>
-                <w:iCs/>
-              </w:rPr>
-              <w:t>”</w:t>
+              <w:t>Function “calculate_amp_liq_press”</w:t>
             </w:r>
           </w:p>
         </w:tc>
@@ -183,13 +158,8 @@
             <w:vMerge w:val="restart"/>
           </w:tcPr>
           <w:p>
-            <w:proofErr w:type="spellStart"/>
-            <w:r>
-              <w:t>Putirka</w:t>
-            </w:r>
-            <w:proofErr w:type="spellEnd"/>
-            <w:r>
-              <w:t xml:space="preserve"> (2016)</w:t>
+            <w:r>
+              <w:t>Putirka (2016)</w:t>
             </w:r>
           </w:p>
         </w:tc>
@@ -343,9 +313,20 @@
             </w:r>
             <w:r>
               <w:rPr>
+                <w:rFonts w:ascii="Segoe UI Symbol" w:hAnsi="Segoe UI Symbol" w:cs="Segoe UI Symbol"/>
                 <w:b/>
                 <w:bCs/>
                 <w:color w:val="4472C4" w:themeColor="accent1"/>
+                <w:vertAlign w:val="superscript"/>
+              </w:rPr>
+              <w:t>1</w:t>
+            </w:r>
+            <w:r>
+              <w:rPr>
+                <w:b/>
+                <w:bCs/>
+                <w:color w:val="4472C4" w:themeColor="accent1"/>
+                <w:vertAlign w:val="superscript"/>
               </w:rPr>
               <w:t>*</w:t>
             </w:r>
@@ -479,27 +460,7 @@
                 <w:i/>
                 <w:iCs/>
               </w:rPr>
-              <w:t>Function “</w:t>
-            </w:r>
-            <w:proofErr w:type="spellStart"/>
-            <w:r>
-              <w:rPr>
-                <w:b/>
-                <w:bCs/>
-                <w:i/>
-                <w:iCs/>
-              </w:rPr>
-              <w:t>calculate_amp_liq_temp</w:t>
-            </w:r>
-            <w:proofErr w:type="spellEnd"/>
-            <w:r>
-              <w:rPr>
-                <w:b/>
-                <w:bCs/>
-                <w:i/>
-                <w:iCs/>
-              </w:rPr>
-              <w:t>”</w:t>
+              <w:t>Function “calculate_amp_liq_temp”</w:t>
             </w:r>
           </w:p>
         </w:tc>
@@ -514,13 +475,8 @@
             <w:vMerge w:val="restart"/>
           </w:tcPr>
           <w:p>
-            <w:proofErr w:type="spellStart"/>
-            <w:r>
-              <w:t>Putirka</w:t>
-            </w:r>
-            <w:proofErr w:type="spellEnd"/>
-            <w:r>
-              <w:t xml:space="preserve"> (2016)</w:t>
+            <w:r>
+              <w:t>Putirka (2016)</w:t>
             </w:r>
           </w:p>
         </w:tc>
@@ -661,9 +617,20 @@
             </w:r>
             <w:r>
               <w:rPr>
+                <w:rFonts w:ascii="Segoe UI Symbol" w:hAnsi="Segoe UI Symbol" w:cs="Segoe UI Symbol"/>
                 <w:b/>
                 <w:bCs/>
                 <w:color w:val="4472C4" w:themeColor="accent1"/>
+                <w:vertAlign w:val="superscript"/>
+              </w:rPr>
+              <w:t>1</w:t>
+            </w:r>
+            <w:r>
+              <w:rPr>
+                <w:b/>
+                <w:bCs/>
+                <w:color w:val="4472C4" w:themeColor="accent1"/>
+                <w:vertAlign w:val="superscript"/>
               </w:rPr>
               <w:t>*</w:t>
             </w:r>
@@ -744,9 +711,20 @@
             </w:r>
             <w:r>
               <w:rPr>
+                <w:rFonts w:ascii="Segoe UI Symbol" w:hAnsi="Segoe UI Symbol" w:cs="Segoe UI Symbol"/>
                 <w:b/>
                 <w:bCs/>
                 <w:color w:val="4472C4" w:themeColor="accent1"/>
+                <w:vertAlign w:val="superscript"/>
+              </w:rPr>
+              <w:t>1</w:t>
+            </w:r>
+            <w:r>
+              <w:rPr>
+                <w:b/>
+                <w:bCs/>
+                <w:color w:val="4472C4" w:themeColor="accent1"/>
+                <w:vertAlign w:val="superscript"/>
               </w:rPr>
               <w:t>*</w:t>
             </w:r>
@@ -802,27 +780,7 @@
                 <w:i/>
                 <w:iCs/>
               </w:rPr>
-              <w:t>Function “</w:t>
-            </w:r>
-            <w:proofErr w:type="spellStart"/>
-            <w:r>
-              <w:rPr>
-                <w:b/>
-                <w:bCs/>
-                <w:i/>
-                <w:iCs/>
-              </w:rPr>
-              <w:t>calculate_amp_only_press</w:t>
-            </w:r>
-            <w:proofErr w:type="spellEnd"/>
-            <w:r>
-              <w:rPr>
-                <w:b/>
-                <w:bCs/>
-                <w:i/>
-                <w:iCs/>
-              </w:rPr>
-              <w:t>”</w:t>
+              <w:t>Function “calculate_amp_only_press”</w:t>
             </w:r>
           </w:p>
         </w:tc>
@@ -841,38 +799,16 @@
               <w:jc w:val="center"/>
             </w:pPr>
             <w:r>
-              <w:t xml:space="preserve">Medard &amp; </w:t>
-            </w:r>
-            <w:proofErr w:type="spellStart"/>
-            <w:r>
-              <w:t>Pennec</w:t>
-            </w:r>
-            <w:proofErr w:type="spellEnd"/>
-            <w:r>
-              <w:t xml:space="preserve"> (</w:t>
-            </w:r>
-            <w:proofErr w:type="gramStart"/>
-            <w:r>
-              <w:t>2022)</w:t>
-            </w:r>
-            <w:r>
-              <w:rPr>
+              <w:t>Medard &amp; Pennec (2022)</w:t>
+            </w:r>
+            <w:r>
+              <w:rPr>
+                <w:b/>
+                <w:bCs/>
                 <w:color w:val="4472C4" w:themeColor="accent1"/>
-                <w:sz w:val="20"/>
-                <w:szCs w:val="20"/>
                 <w:vertAlign w:val="superscript"/>
               </w:rPr>
-              <w:t>*</w:t>
-            </w:r>
-            <w:proofErr w:type="gramEnd"/>
-            <w:r>
-              <w:rPr>
-                <w:color w:val="4472C4" w:themeColor="accent1"/>
-                <w:sz w:val="20"/>
-                <w:szCs w:val="20"/>
-                <w:vertAlign w:val="superscript"/>
-              </w:rPr>
-              <w:t>2</w:t>
+              <w:t>*2</w:t>
             </w:r>
           </w:p>
         </w:tc>
@@ -911,6 +847,15 @@
                 <w:color w:val="FF0000"/>
               </w:rPr>
             </w:pPr>
+            <w:r>
+              <w:rPr>
+                <w:rFonts w:ascii="Segoe UI Symbol" w:hAnsi="Segoe UI Symbol" w:cs="Segoe UI Symbol"/>
+                <w:b/>
+                <w:bCs/>
+                <w:color w:val="FF0000"/>
+              </w:rPr>
+              <w:t>✗</w:t>
+            </w:r>
           </w:p>
         </w:tc>
         <w:tc>
@@ -944,6 +889,15 @@
                 <w:color w:val="FF0000"/>
               </w:rPr>
             </w:pPr>
+            <w:r>
+              <w:rPr>
+                <w:rFonts w:ascii="Segoe UI Symbol" w:hAnsi="Segoe UI Symbol" w:cs="Segoe UI Symbol"/>
+                <w:b/>
+                <w:bCs/>
+                <w:color w:val="FF0000"/>
+              </w:rPr>
+              <w:t>✗</w:t>
+            </w:r>
           </w:p>
         </w:tc>
       </w:tr>
@@ -962,15 +916,7 @@
               <w:jc w:val="center"/>
             </w:pPr>
             <w:r>
-              <w:t xml:space="preserve">Ridolfi and </w:t>
-            </w:r>
-            <w:proofErr w:type="spellStart"/>
-            <w:r>
-              <w:t>Renzulli</w:t>
-            </w:r>
-            <w:proofErr w:type="spellEnd"/>
-            <w:r>
-              <w:t xml:space="preserve"> (2012)</w:t>
+              <w:t>Ridolfi and Renzulli (2012)</w:t>
             </w:r>
           </w:p>
           <w:p>
@@ -1457,21 +1403,12 @@
             </w:r>
             <w:r>
               <w:rPr>
+                <w:b/>
+                <w:bCs/>
                 <w:color w:val="4472C4" w:themeColor="accent1"/>
-                <w:sz w:val="20"/>
-                <w:szCs w:val="20"/>
                 <w:vertAlign w:val="superscript"/>
               </w:rPr>
-              <w:t>*</w:t>
-            </w:r>
-            <w:r>
-              <w:rPr>
-                <w:color w:val="4472C4" w:themeColor="accent1"/>
-                <w:sz w:val="20"/>
-                <w:szCs w:val="20"/>
-                <w:vertAlign w:val="superscript"/>
-              </w:rPr>
-              <w:t>3</w:t>
+              <w:t>*3</w:t>
             </w:r>
           </w:p>
         </w:tc>
@@ -1547,13 +1484,8 @@
             <w:shd w:val="clear" w:color="auto" w:fill="auto"/>
           </w:tcPr>
           <w:p>
-            <w:proofErr w:type="spellStart"/>
-            <w:r>
-              <w:t>Mutch</w:t>
-            </w:r>
-            <w:proofErr w:type="spellEnd"/>
-            <w:r>
-              <w:t xml:space="preserve"> et al. (2016)</w:t>
+            <w:r>
+              <w:t>Mutch et al. (2016)</w:t>
             </w:r>
           </w:p>
         </w:tc>
@@ -1733,13 +1665,8 @@
             <w:shd w:val="clear" w:color="auto" w:fill="auto"/>
           </w:tcPr>
           <w:p>
-            <w:proofErr w:type="spellStart"/>
-            <w:r>
-              <w:t>Hammerstrom</w:t>
-            </w:r>
-            <w:proofErr w:type="spellEnd"/>
-            <w:r>
-              <w:t xml:space="preserve"> &amp; Zen (1986)</w:t>
+            <w:r>
+              <w:t>Hammerstrom &amp; Zen (1986)</w:t>
             </w:r>
           </w:p>
         </w:tc>
@@ -2590,27 +2517,7 @@
                 <w:i/>
                 <w:iCs/>
               </w:rPr>
-              <w:t>Function “</w:t>
-            </w:r>
-            <w:proofErr w:type="spellStart"/>
-            <w:r>
-              <w:rPr>
-                <w:b/>
-                <w:bCs/>
-                <w:i/>
-                <w:iCs/>
-              </w:rPr>
-              <w:t>calculate_amp_only_temp</w:t>
-            </w:r>
-            <w:proofErr w:type="spellEnd"/>
-            <w:r>
-              <w:rPr>
-                <w:b/>
-                <w:bCs/>
-                <w:i/>
-                <w:iCs/>
-              </w:rPr>
-              <w:t>”</w:t>
+              <w:t>Function “calculate_amp_only_temp”</w:t>
             </w:r>
           </w:p>
         </w:tc>
@@ -2626,13 +2533,8 @@
             <w:shd w:val="clear" w:color="auto" w:fill="auto"/>
           </w:tcPr>
           <w:p>
-            <w:proofErr w:type="spellStart"/>
-            <w:r>
-              <w:t>Putirka</w:t>
-            </w:r>
-            <w:proofErr w:type="spellEnd"/>
-            <w:r>
-              <w:t xml:space="preserve"> (2016)</w:t>
+            <w:r>
+              <w:t>Putirka (2016)</w:t>
             </w:r>
           </w:p>
         </w:tc>
@@ -2950,15 +2852,7 @@
           </w:tcPr>
           <w:p>
             <w:r>
-              <w:t xml:space="preserve">Ridolfi and </w:t>
-            </w:r>
-            <w:proofErr w:type="spellStart"/>
-            <w:r>
-              <w:t>Renzuli</w:t>
-            </w:r>
-            <w:proofErr w:type="spellEnd"/>
-            <w:r>
-              <w:t>, 2012</w:t>
+              <w:t>Ridolfi and Renzuli, 2012</w:t>
             </w:r>
           </w:p>
         </w:tc>
@@ -3057,7 +2951,6 @@
               </w:rPr>
               <w:t>Amphibole-Plagioclase Thermometry. Function “</w:t>
             </w:r>
-            <w:proofErr w:type="spellStart"/>
             <w:r>
               <w:rPr>
                 <w:rFonts w:cstheme="minorHAnsi"/>
@@ -3069,7 +2962,6 @@
               </w:rPr>
               <w:t>calculate_amp_plag_temp</w:t>
             </w:r>
-            <w:proofErr w:type="spellEnd"/>
             <w:r>
               <w:rPr>
                 <w:rFonts w:cstheme="minorHAnsi"/>
@@ -3109,10 +3001,7 @@
           </w:p>
           <w:p>
             <w:r>
-              <w:t>T_HB1994_</w:t>
-            </w:r>
-            <w:r>
-              <w:t>B</w:t>
+              <w:t>T_HB1994_B</w:t>
             </w:r>
           </w:p>
         </w:tc>
@@ -3195,9 +3084,20 @@
       </w:r>
       <w:r>
         <w:rPr>
+          <w:rFonts w:ascii="Segoe UI Symbol" w:hAnsi="Segoe UI Symbol" w:cs="Segoe UI Symbol"/>
           <w:b/>
           <w:bCs/>
           <w:color w:val="4472C4" w:themeColor="accent1"/>
+          <w:vertAlign w:val="superscript"/>
+        </w:rPr>
+        <w:t>1</w:t>
+      </w:r>
+      <w:r>
+        <w:rPr>
+          <w:b/>
+          <w:bCs/>
+          <w:color w:val="4472C4" w:themeColor="accent1"/>
+          <w:vertAlign w:val="superscript"/>
         </w:rPr>
         <w:t>*</w:t>
       </w:r>
@@ -3319,16 +3219,7 @@
           <w:sz w:val="20"/>
           <w:szCs w:val="20"/>
         </w:rPr>
-        <w:t xml:space="preserve">We provide 3 options for how to calculate </w:t>
-      </w:r>
-      <w:proofErr w:type="spellStart"/>
-      <w:r>
-        <w:rPr>
-          <w:color w:val="000000" w:themeColor="text1"/>
-          <w:sz w:val="20"/>
-          <w:szCs w:val="20"/>
-        </w:rPr>
-        <w:t>Al</w:t>
+        <w:t>We provide 3 options for how to calculate Al</w:t>
       </w:r>
       <w:r>
         <w:rPr>
@@ -3339,7 +3230,6 @@
         </w:rPr>
         <w:t>VI</w:t>
       </w:r>
-      <w:proofErr w:type="spellEnd"/>
     </w:p>
     <w:p>
       <w:pPr>
@@ -3367,21 +3257,12 @@
         </w:rPr>
         <w:t xml:space="preserve"> </w:t>
       </w:r>
-      <w:proofErr w:type="spellStart"/>
       <w:r>
         <w:rPr>
           <w:sz w:val="20"/>
           <w:szCs w:val="20"/>
         </w:rPr>
-        <w:t>EquationP</w:t>
-      </w:r>
-      <w:proofErr w:type="spellEnd"/>
-      <w:r>
-        <w:rPr>
-          <w:sz w:val="20"/>
-          <w:szCs w:val="20"/>
-        </w:rPr>
-        <w:t>=”</w:t>
+        <w:t>EquationP=”</w:t>
       </w:r>
       <w:r>
         <w:rPr>

</xml_diff>

<commit_message>
Fixed some documentation things
</commit_message>
<xml_diff>
--- a/docs/img/Cheat_Sheet_Amp.docx
+++ b/docs/img/Cheat_Sheet_Amp.docx
@@ -59,8 +59,13 @@
           </w:tcPr>
           <w:p>
             <w:r>
-              <w:t>Name in Thermobar</w:t>
-            </w:r>
+              <w:t xml:space="preserve">Name in </w:t>
+            </w:r>
+            <w:proofErr w:type="spellStart"/>
+            <w:r>
+              <w:t>Thermobar</w:t>
+            </w:r>
+            <w:proofErr w:type="spellEnd"/>
           </w:p>
         </w:tc>
         <w:tc>
@@ -143,7 +148,27 @@
                 <w:i/>
                 <w:iCs/>
               </w:rPr>
-              <w:t>Function “calculate_amp_liq_press”</w:t>
+              <w:t>Function “</w:t>
+            </w:r>
+            <w:proofErr w:type="spellStart"/>
+            <w:r>
+              <w:rPr>
+                <w:b/>
+                <w:bCs/>
+                <w:i/>
+                <w:iCs/>
+              </w:rPr>
+              <w:t>calculate_amp_liq_press</w:t>
+            </w:r>
+            <w:proofErr w:type="spellEnd"/>
+            <w:r>
+              <w:rPr>
+                <w:b/>
+                <w:bCs/>
+                <w:i/>
+                <w:iCs/>
+              </w:rPr>
+              <w:t>”</w:t>
             </w:r>
           </w:p>
         </w:tc>
@@ -158,8 +183,13 @@
             <w:vMerge w:val="restart"/>
           </w:tcPr>
           <w:p>
-            <w:r>
-              <w:t>Putirka (2016)</w:t>
+            <w:proofErr w:type="spellStart"/>
+            <w:r>
+              <w:t>Putirka</w:t>
+            </w:r>
+            <w:proofErr w:type="spellEnd"/>
+            <w:r>
+              <w:t xml:space="preserve"> (2016)</w:t>
             </w:r>
           </w:p>
         </w:tc>
@@ -460,7 +490,27 @@
                 <w:i/>
                 <w:iCs/>
               </w:rPr>
-              <w:t>Function “calculate_amp_liq_temp”</w:t>
+              <w:t>Function “</w:t>
+            </w:r>
+            <w:proofErr w:type="spellStart"/>
+            <w:r>
+              <w:rPr>
+                <w:b/>
+                <w:bCs/>
+                <w:i/>
+                <w:iCs/>
+              </w:rPr>
+              <w:t>calculate_amp_liq_temp</w:t>
+            </w:r>
+            <w:proofErr w:type="spellEnd"/>
+            <w:r>
+              <w:rPr>
+                <w:b/>
+                <w:bCs/>
+                <w:i/>
+                <w:iCs/>
+              </w:rPr>
+              <w:t>”</w:t>
             </w:r>
           </w:p>
         </w:tc>
@@ -475,8 +525,13 @@
             <w:vMerge w:val="restart"/>
           </w:tcPr>
           <w:p>
-            <w:r>
-              <w:t>Putirka (2016)</w:t>
+            <w:proofErr w:type="spellStart"/>
+            <w:r>
+              <w:t>Putirka</w:t>
+            </w:r>
+            <w:proofErr w:type="spellEnd"/>
+            <w:r>
+              <w:t xml:space="preserve"> (2016)</w:t>
             </w:r>
           </w:p>
         </w:tc>
@@ -780,7 +835,27 @@
                 <w:i/>
                 <w:iCs/>
               </w:rPr>
-              <w:t>Function “calculate_amp_only_press”</w:t>
+              <w:t>Function “</w:t>
+            </w:r>
+            <w:proofErr w:type="spellStart"/>
+            <w:r>
+              <w:rPr>
+                <w:b/>
+                <w:bCs/>
+                <w:i/>
+                <w:iCs/>
+              </w:rPr>
+              <w:t>calculate_amp_only_press</w:t>
+            </w:r>
+            <w:proofErr w:type="spellEnd"/>
+            <w:r>
+              <w:rPr>
+                <w:b/>
+                <w:bCs/>
+                <w:i/>
+                <w:iCs/>
+              </w:rPr>
+              <w:t>”</w:t>
             </w:r>
           </w:p>
         </w:tc>
@@ -799,7 +874,19 @@
               <w:jc w:val="center"/>
             </w:pPr>
             <w:r>
-              <w:t>Medard &amp; Pennec (2022)</w:t>
+              <w:t xml:space="preserve">Medard &amp; </w:t>
+            </w:r>
+            <w:proofErr w:type="spellStart"/>
+            <w:r>
+              <w:t>Pennec</w:t>
+            </w:r>
+            <w:proofErr w:type="spellEnd"/>
+            <w:r>
+              <w:t xml:space="preserve"> (</w:t>
+            </w:r>
+            <w:proofErr w:type="gramStart"/>
+            <w:r>
+              <w:t>2022)</w:t>
             </w:r>
             <w:r>
               <w:rPr>
@@ -808,7 +895,17 @@
                 <w:color w:val="4472C4" w:themeColor="accent1"/>
                 <w:vertAlign w:val="superscript"/>
               </w:rPr>
-              <w:t>*2</w:t>
+              <w:t>*</w:t>
+            </w:r>
+            <w:proofErr w:type="gramEnd"/>
+            <w:r>
+              <w:rPr>
+                <w:b/>
+                <w:bCs/>
+                <w:color w:val="4472C4" w:themeColor="accent1"/>
+                <w:vertAlign w:val="superscript"/>
+              </w:rPr>
+              <w:t>2</w:t>
             </w:r>
           </w:p>
         </w:tc>
@@ -916,7 +1013,15 @@
               <w:jc w:val="center"/>
             </w:pPr>
             <w:r>
-              <w:t>Ridolfi and Renzulli (2012)</w:t>
+              <w:t xml:space="preserve">Ridolfi and </w:t>
+            </w:r>
+            <w:proofErr w:type="spellStart"/>
+            <w:r>
+              <w:t>Renzulli</w:t>
+            </w:r>
+            <w:proofErr w:type="spellEnd"/>
+            <w:r>
+              <w:t xml:space="preserve"> (2012)</w:t>
             </w:r>
           </w:p>
           <w:p>
@@ -1484,8 +1589,13 @@
             <w:shd w:val="clear" w:color="auto" w:fill="auto"/>
           </w:tcPr>
           <w:p>
-            <w:r>
-              <w:t>Mutch et al. (2016)</w:t>
+            <w:proofErr w:type="spellStart"/>
+            <w:r>
+              <w:t>Mutch</w:t>
+            </w:r>
+            <w:proofErr w:type="spellEnd"/>
+            <w:r>
+              <w:t xml:space="preserve"> et al. (2016)</w:t>
             </w:r>
           </w:p>
         </w:tc>
@@ -1665,8 +1775,13 @@
             <w:shd w:val="clear" w:color="auto" w:fill="auto"/>
           </w:tcPr>
           <w:p>
-            <w:r>
-              <w:t>Hammerstrom &amp; Zen (1986)</w:t>
+            <w:proofErr w:type="spellStart"/>
+            <w:r>
+              <w:t>Hammerstrom</w:t>
+            </w:r>
+            <w:proofErr w:type="spellEnd"/>
+            <w:r>
+              <w:t xml:space="preserve"> &amp; Zen (1986)</w:t>
             </w:r>
           </w:p>
         </w:tc>
@@ -2517,7 +2632,27 @@
                 <w:i/>
                 <w:iCs/>
               </w:rPr>
-              <w:t>Function “calculate_amp_only_temp”</w:t>
+              <w:t>Function “</w:t>
+            </w:r>
+            <w:proofErr w:type="spellStart"/>
+            <w:r>
+              <w:rPr>
+                <w:b/>
+                <w:bCs/>
+                <w:i/>
+                <w:iCs/>
+              </w:rPr>
+              <w:t>calculate_amp_only_temp</w:t>
+            </w:r>
+            <w:proofErr w:type="spellEnd"/>
+            <w:r>
+              <w:rPr>
+                <w:b/>
+                <w:bCs/>
+                <w:i/>
+                <w:iCs/>
+              </w:rPr>
+              <w:t>”</w:t>
             </w:r>
           </w:p>
         </w:tc>
@@ -2533,8 +2668,13 @@
             <w:shd w:val="clear" w:color="auto" w:fill="auto"/>
           </w:tcPr>
           <w:p>
-            <w:r>
-              <w:t>Putirka (2016)</w:t>
+            <w:proofErr w:type="spellStart"/>
+            <w:r>
+              <w:t>Putirka</w:t>
+            </w:r>
+            <w:proofErr w:type="spellEnd"/>
+            <w:r>
+              <w:t xml:space="preserve"> (2016)</w:t>
             </w:r>
           </w:p>
         </w:tc>
@@ -2852,7 +2992,15 @@
           </w:tcPr>
           <w:p>
             <w:r>
-              <w:t>Ridolfi and Renzuli, 2012</w:t>
+              <w:t xml:space="preserve">Ridolfi and </w:t>
+            </w:r>
+            <w:proofErr w:type="spellStart"/>
+            <w:r>
+              <w:t>Renzuli</w:t>
+            </w:r>
+            <w:proofErr w:type="spellEnd"/>
+            <w:r>
+              <w:t>, 2012</w:t>
             </w:r>
           </w:p>
         </w:tc>
@@ -2951,6 +3099,7 @@
               </w:rPr>
               <w:t>Amphibole-Plagioclase Thermometry. Function “</w:t>
             </w:r>
+            <w:proofErr w:type="spellStart"/>
             <w:r>
               <w:rPr>
                 <w:rFonts w:cstheme="minorHAnsi"/>
@@ -2962,6 +3111,7 @@
               </w:rPr>
               <w:t>calculate_amp_plag_temp</w:t>
             </w:r>
+            <w:proofErr w:type="spellEnd"/>
             <w:r>
               <w:rPr>
                 <w:rFonts w:cstheme="minorHAnsi"/>
@@ -3219,7 +3369,16 @@
           <w:sz w:val="20"/>
           <w:szCs w:val="20"/>
         </w:rPr>
-        <w:t>We provide 3 options for how to calculate Al</w:t>
+        <w:t xml:space="preserve">We provide 3 options for how to calculate </w:t>
+      </w:r>
+      <w:proofErr w:type="spellStart"/>
+      <w:r>
+        <w:rPr>
+          <w:color w:val="000000" w:themeColor="text1"/>
+          <w:sz w:val="20"/>
+          <w:szCs w:val="20"/>
+        </w:rPr>
+        <w:t>Al</w:t>
       </w:r>
       <w:r>
         <w:rPr>
@@ -3230,6 +3389,7 @@
         </w:rPr>
         <w:t>VI</w:t>
       </w:r>
+      <w:proofErr w:type="spellEnd"/>
     </w:p>
     <w:p>
       <w:pPr>
@@ -3247,7 +3407,16 @@
           <w:szCs w:val="20"/>
           <w:vertAlign w:val="superscript"/>
         </w:rPr>
-        <w:t>*2</w:t>
+        <w:t>*</w:t>
+      </w:r>
+      <w:r>
+        <w:rPr>
+          <w:color w:val="4472C4" w:themeColor="accent1"/>
+          <w:sz w:val="20"/>
+          <w:szCs w:val="20"/>
+          <w:vertAlign w:val="superscript"/>
+        </w:rPr>
+        <w:t>3</w:t>
       </w:r>
       <w:r>
         <w:rPr>
@@ -3257,12 +3426,21 @@
         </w:rPr>
         <w:t xml:space="preserve"> </w:t>
       </w:r>
+      <w:proofErr w:type="spellStart"/>
       <w:r>
         <w:rPr>
           <w:sz w:val="20"/>
           <w:szCs w:val="20"/>
         </w:rPr>
-        <w:t>EquationP=”</w:t>
+        <w:t>EquationP</w:t>
+      </w:r>
+      <w:proofErr w:type="spellEnd"/>
+      <w:r>
+        <w:rPr>
+          <w:sz w:val="20"/>
+          <w:szCs w:val="20"/>
+        </w:rPr>
+        <w:t>=”</w:t>
       </w:r>
       <w:r>
         <w:rPr>

</xml_diff>